<commit_message>
[Tiara] 24 - 31 Oktober 2022 ([Project 1] ANALISIS HALAMAN PORTAL ADMIN)
</commit_message>
<xml_diff>
--- a/Tiara Tueka/PROJECT 1.docx
+++ b/Tiara Tueka/PROJECT 1.docx
@@ -439,34 +439,1304 @@
         </w:rPr>
         <w:t>Kontak Kami, Menampilkan detail informasi kontak ceerduad</w:t>
       </w:r>
-    </w:p>
-    <w:p>
-      <w:pPr>
-        <w:pStyle w:val="ListParagraph"/>
-        <w:ind w:left="1080"/>
-        <w:jc w:val="both"/>
-        <w:rPr>
-          <w:rFonts w:asciiTheme="minorBidi" w:hAnsiTheme="minorBidi"/>
-          <w:sz w:val="24"/>
-          <w:szCs w:val="24"/>
-        </w:rPr>
-      </w:pPr>
-    </w:p>
-    <w:p>
-      <w:pPr>
-        <w:pStyle w:val="ListParagraph"/>
-        <w:ind w:left="360"/>
-        <w:jc w:val="both"/>
-        <w:rPr>
-          <w:rFonts w:asciiTheme="minorBidi" w:hAnsiTheme="minorBidi"/>
-          <w:b/>
-          <w:bCs/>
-          <w:sz w:val="24"/>
-          <w:szCs w:val="24"/>
-        </w:rPr>
-      </w:pPr>
       <w:bookmarkStart w:id="0" w:name="_GoBack"/>
       <w:bookmarkEnd w:id="0"/>
+    </w:p>
+    <w:p>
+      <w:pPr>
+        <w:pStyle w:val="ListParagraph"/>
+        <w:ind w:left="1080"/>
+        <w:jc w:val="both"/>
+        <w:rPr>
+          <w:rFonts w:asciiTheme="minorBidi" w:hAnsiTheme="minorBidi"/>
+          <w:sz w:val="24"/>
+          <w:szCs w:val="24"/>
+        </w:rPr>
+      </w:pPr>
+    </w:p>
+    <w:p>
+      <w:pPr>
+        <w:pStyle w:val="ListParagraph"/>
+        <w:numPr>
+          <w:ilvl w:val="0"/>
+          <w:numId w:val="8"/>
+        </w:numPr>
+        <w:jc w:val="both"/>
+        <w:rPr>
+          <w:rFonts w:asciiTheme="minorBidi" w:hAnsiTheme="minorBidi"/>
+          <w:b/>
+          <w:bCs/>
+          <w:sz w:val="24"/>
+          <w:szCs w:val="24"/>
+        </w:rPr>
+      </w:pPr>
+      <w:r>
+        <w:rPr>
+          <w:rFonts w:asciiTheme="minorBidi" w:hAnsiTheme="minorBidi"/>
+          <w:b/>
+          <w:bCs/>
+          <w:sz w:val="24"/>
+          <w:szCs w:val="24"/>
+        </w:rPr>
+        <w:t>HALAMAN PORTAL ADMIN</w:t>
+      </w:r>
+      <w:r>
+        <w:rPr>
+          <w:rFonts w:asciiTheme="minorBidi" w:hAnsiTheme="minorBidi"/>
+          <w:b/>
+          <w:bCs/>
+          <w:sz w:val="24"/>
+          <w:szCs w:val="24"/>
+        </w:rPr>
+        <w:t xml:space="preserve"> </w:t>
+      </w:r>
+    </w:p>
+    <w:p>
+      <w:pPr>
+        <w:pStyle w:val="ListParagraph"/>
+        <w:numPr>
+          <w:ilvl w:val="1"/>
+          <w:numId w:val="8"/>
+        </w:numPr>
+        <w:jc w:val="both"/>
+        <w:rPr>
+          <w:rFonts w:asciiTheme="minorBidi" w:hAnsiTheme="minorBidi"/>
+          <w:b/>
+          <w:bCs/>
+          <w:sz w:val="24"/>
+          <w:szCs w:val="24"/>
+        </w:rPr>
+      </w:pPr>
+      <w:r>
+        <w:rPr>
+          <w:rFonts w:asciiTheme="minorBidi" w:hAnsiTheme="minorBidi"/>
+          <w:b/>
+          <w:bCs/>
+          <w:sz w:val="24"/>
+          <w:szCs w:val="24"/>
+        </w:rPr>
+        <w:t>Cara Kerja Website</w:t>
+      </w:r>
+    </w:p>
+    <w:p>
+      <w:pPr>
+        <w:pStyle w:val="ListParagraph"/>
+        <w:numPr>
+          <w:ilvl w:val="2"/>
+          <w:numId w:val="8"/>
+        </w:numPr>
+        <w:jc w:val="both"/>
+        <w:rPr>
+          <w:rFonts w:asciiTheme="minorBidi" w:hAnsiTheme="minorBidi"/>
+          <w:sz w:val="24"/>
+          <w:szCs w:val="24"/>
+        </w:rPr>
+      </w:pPr>
+      <w:r>
+        <w:rPr>
+          <w:rFonts w:asciiTheme="minorBidi" w:hAnsiTheme="minorBidi"/>
+          <w:sz w:val="24"/>
+          <w:szCs w:val="24"/>
+        </w:rPr>
+        <w:t xml:space="preserve">Halaman ini hanya bisa diakses jika </w:t>
+      </w:r>
+      <w:r>
+        <w:rPr>
+          <w:rFonts w:asciiTheme="minorBidi" w:hAnsiTheme="minorBidi"/>
+          <w:b/>
+          <w:bCs/>
+          <w:sz w:val="24"/>
+          <w:szCs w:val="24"/>
+        </w:rPr>
+        <w:t>memiliki</w:t>
+      </w:r>
+      <w:r>
+        <w:rPr>
+          <w:rFonts w:asciiTheme="minorBidi" w:hAnsiTheme="minorBidi"/>
+          <w:sz w:val="24"/>
+          <w:szCs w:val="24"/>
+        </w:rPr>
+        <w:t xml:space="preserve"> </w:t>
+      </w:r>
+      <w:r>
+        <w:rPr>
+          <w:rFonts w:asciiTheme="minorBidi" w:hAnsiTheme="minorBidi"/>
+          <w:b/>
+          <w:bCs/>
+          <w:sz w:val="24"/>
+          <w:szCs w:val="24"/>
+        </w:rPr>
+        <w:t>akun</w:t>
+      </w:r>
+      <w:r>
+        <w:rPr>
+          <w:rFonts w:asciiTheme="minorBidi" w:hAnsiTheme="minorBidi"/>
+          <w:sz w:val="24"/>
+          <w:szCs w:val="24"/>
+        </w:rPr>
+        <w:t xml:space="preserve"> portal admin ceerduad</w:t>
+      </w:r>
+    </w:p>
+    <w:p>
+      <w:pPr>
+        <w:pStyle w:val="ListParagraph"/>
+        <w:numPr>
+          <w:ilvl w:val="2"/>
+          <w:numId w:val="8"/>
+        </w:numPr>
+        <w:jc w:val="both"/>
+        <w:rPr>
+          <w:rFonts w:asciiTheme="minorBidi" w:hAnsiTheme="minorBidi"/>
+          <w:sz w:val="24"/>
+          <w:szCs w:val="24"/>
+        </w:rPr>
+      </w:pPr>
+      <w:r>
+        <w:rPr>
+          <w:rFonts w:asciiTheme="minorBidi" w:hAnsiTheme="minorBidi"/>
+          <w:sz w:val="24"/>
+          <w:szCs w:val="24"/>
+        </w:rPr>
+        <w:t xml:space="preserve">Untuk </w:t>
+      </w:r>
+      <w:r>
+        <w:rPr>
+          <w:rFonts w:asciiTheme="minorBidi" w:hAnsiTheme="minorBidi"/>
+          <w:b/>
+          <w:bCs/>
+          <w:i/>
+          <w:iCs/>
+          <w:sz w:val="24"/>
+          <w:szCs w:val="24"/>
+        </w:rPr>
+        <w:t>login</w:t>
+      </w:r>
+      <w:r>
+        <w:rPr>
+          <w:rFonts w:asciiTheme="minorBidi" w:hAnsiTheme="minorBidi"/>
+          <w:sz w:val="24"/>
+          <w:szCs w:val="24"/>
+        </w:rPr>
+        <w:t xml:space="preserve"> ke portal akun ini di wajibkan untuk mengisi </w:t>
+      </w:r>
+      <w:r>
+        <w:rPr>
+          <w:rFonts w:asciiTheme="minorBidi" w:hAnsiTheme="minorBidi"/>
+          <w:b/>
+          <w:bCs/>
+          <w:sz w:val="24"/>
+          <w:szCs w:val="24"/>
+        </w:rPr>
+        <w:t>email &amp; password</w:t>
+      </w:r>
+      <w:r>
+        <w:rPr>
+          <w:rFonts w:asciiTheme="minorBidi" w:hAnsiTheme="minorBidi"/>
+          <w:sz w:val="24"/>
+          <w:szCs w:val="24"/>
+        </w:rPr>
+        <w:t xml:space="preserve">, atau dapat masuk menggunakan </w:t>
+      </w:r>
+      <w:r>
+        <w:rPr>
+          <w:rFonts w:asciiTheme="minorBidi" w:hAnsiTheme="minorBidi"/>
+          <w:b/>
+          <w:bCs/>
+          <w:sz w:val="24"/>
+          <w:szCs w:val="24"/>
+        </w:rPr>
+        <w:t>akun gmail</w:t>
+      </w:r>
+      <w:r>
+        <w:rPr>
+          <w:rFonts w:asciiTheme="minorBidi" w:hAnsiTheme="minorBidi"/>
+          <w:sz w:val="24"/>
+          <w:szCs w:val="24"/>
+        </w:rPr>
+        <w:t xml:space="preserve"> yang </w:t>
+      </w:r>
+      <w:r>
+        <w:rPr>
+          <w:rFonts w:asciiTheme="minorBidi" w:hAnsiTheme="minorBidi"/>
+          <w:sz w:val="24"/>
+          <w:szCs w:val="24"/>
+          <w:u w:val="single"/>
+        </w:rPr>
+        <w:t>terdaftar</w:t>
+      </w:r>
+    </w:p>
+    <w:p>
+      <w:pPr>
+        <w:pStyle w:val="ListParagraph"/>
+        <w:numPr>
+          <w:ilvl w:val="2"/>
+          <w:numId w:val="8"/>
+        </w:numPr>
+        <w:jc w:val="both"/>
+        <w:rPr>
+          <w:rFonts w:asciiTheme="minorBidi" w:hAnsiTheme="minorBidi"/>
+          <w:sz w:val="24"/>
+          <w:szCs w:val="24"/>
+        </w:rPr>
+      </w:pPr>
+      <w:r>
+        <w:rPr>
+          <w:rFonts w:asciiTheme="minorBidi" w:hAnsiTheme="minorBidi"/>
+          <w:b/>
+          <w:bCs/>
+          <w:sz w:val="24"/>
+          <w:szCs w:val="24"/>
+        </w:rPr>
+        <w:t>Akun portal admin</w:t>
+      </w:r>
+      <w:r>
+        <w:rPr>
+          <w:rFonts w:asciiTheme="minorBidi" w:hAnsiTheme="minorBidi"/>
+          <w:sz w:val="24"/>
+          <w:szCs w:val="24"/>
+        </w:rPr>
+        <w:t xml:space="preserve"> ini nantinya dapat di buat oleh </w:t>
+      </w:r>
+      <w:r>
+        <w:rPr>
+          <w:rFonts w:asciiTheme="minorBidi" w:hAnsiTheme="minorBidi"/>
+          <w:b/>
+          <w:bCs/>
+          <w:sz w:val="24"/>
+          <w:szCs w:val="24"/>
+          <w:u w:val="single"/>
+        </w:rPr>
+        <w:t>Administrator</w:t>
+      </w:r>
+      <w:r>
+        <w:rPr>
+          <w:rFonts w:asciiTheme="minorBidi" w:hAnsiTheme="minorBidi"/>
+          <w:sz w:val="24"/>
+          <w:szCs w:val="24"/>
+        </w:rPr>
+        <w:t xml:space="preserve"> portal admin ceerduad</w:t>
+      </w:r>
+    </w:p>
+    <w:p>
+      <w:pPr>
+        <w:pStyle w:val="ListParagraph"/>
+        <w:numPr>
+          <w:ilvl w:val="2"/>
+          <w:numId w:val="8"/>
+        </w:numPr>
+        <w:jc w:val="both"/>
+        <w:rPr>
+          <w:rFonts w:asciiTheme="minorBidi" w:hAnsiTheme="minorBidi"/>
+          <w:b/>
+          <w:bCs/>
+          <w:sz w:val="24"/>
+          <w:szCs w:val="24"/>
+        </w:rPr>
+      </w:pPr>
+      <w:r>
+        <w:rPr>
+          <w:rFonts w:asciiTheme="minorBidi" w:hAnsiTheme="minorBidi"/>
+          <w:b/>
+          <w:bCs/>
+          <w:sz w:val="24"/>
+          <w:szCs w:val="24"/>
+        </w:rPr>
+        <w:t>Memiliki 2 level akun,</w:t>
+      </w:r>
+    </w:p>
+    <w:p>
+      <w:pPr>
+        <w:pStyle w:val="ListParagraph"/>
+        <w:numPr>
+          <w:ilvl w:val="3"/>
+          <w:numId w:val="8"/>
+        </w:numPr>
+        <w:jc w:val="both"/>
+        <w:rPr>
+          <w:rFonts w:asciiTheme="minorBidi" w:hAnsiTheme="minorBidi"/>
+          <w:sz w:val="24"/>
+          <w:szCs w:val="24"/>
+        </w:rPr>
+      </w:pPr>
+      <w:r>
+        <w:rPr>
+          <w:rFonts w:asciiTheme="minorBidi" w:hAnsiTheme="minorBidi"/>
+          <w:b/>
+          <w:bCs/>
+          <w:sz w:val="24"/>
+          <w:szCs w:val="24"/>
+        </w:rPr>
+        <w:t>Level Administrator</w:t>
+      </w:r>
+      <w:r>
+        <w:rPr>
+          <w:rFonts w:asciiTheme="minorBidi" w:hAnsiTheme="minorBidi"/>
+          <w:sz w:val="24"/>
+          <w:szCs w:val="24"/>
+        </w:rPr>
+        <w:t>, digunakan untuk mengelola daftar TIM peneliti &amp; keseluruhan fitur yang ada di ceerduad</w:t>
+      </w:r>
+    </w:p>
+    <w:p>
+      <w:pPr>
+        <w:pStyle w:val="ListParagraph"/>
+        <w:numPr>
+          <w:ilvl w:val="3"/>
+          <w:numId w:val="8"/>
+        </w:numPr>
+        <w:jc w:val="both"/>
+        <w:rPr>
+          <w:rFonts w:asciiTheme="minorBidi" w:hAnsiTheme="minorBidi"/>
+          <w:sz w:val="24"/>
+          <w:szCs w:val="24"/>
+        </w:rPr>
+      </w:pPr>
+      <w:r>
+        <w:rPr>
+          <w:rFonts w:asciiTheme="minorBidi" w:hAnsiTheme="minorBidi"/>
+          <w:b/>
+          <w:bCs/>
+          <w:sz w:val="24"/>
+          <w:szCs w:val="24"/>
+        </w:rPr>
+        <w:t>Level Peneliti</w:t>
+      </w:r>
+      <w:r>
+        <w:rPr>
+          <w:rFonts w:asciiTheme="minorBidi" w:hAnsiTheme="minorBidi"/>
+          <w:sz w:val="24"/>
+          <w:szCs w:val="24"/>
+        </w:rPr>
+        <w:t>, adalah akun untuk TIM Peneliti</w:t>
+      </w:r>
+    </w:p>
+    <w:p>
+      <w:pPr>
+        <w:pStyle w:val="ListParagraph"/>
+        <w:numPr>
+          <w:ilvl w:val="2"/>
+          <w:numId w:val="8"/>
+        </w:numPr>
+        <w:jc w:val="both"/>
+        <w:rPr>
+          <w:rFonts w:asciiTheme="minorBidi" w:hAnsiTheme="minorBidi"/>
+          <w:sz w:val="24"/>
+          <w:szCs w:val="24"/>
+        </w:rPr>
+      </w:pPr>
+      <w:r>
+        <w:rPr>
+          <w:rFonts w:asciiTheme="minorBidi" w:hAnsiTheme="minorBidi"/>
+          <w:b/>
+          <w:bCs/>
+          <w:sz w:val="24"/>
+          <w:szCs w:val="24"/>
+        </w:rPr>
+        <w:t>Peneliti</w:t>
+      </w:r>
+      <w:r>
+        <w:rPr>
+          <w:rFonts w:asciiTheme="minorBidi" w:hAnsiTheme="minorBidi"/>
+          <w:sz w:val="24"/>
+          <w:szCs w:val="24"/>
+        </w:rPr>
+        <w:t xml:space="preserve"> diwajibkan untuk mengisi detail informasi data diri mereka (nantinya profil ini akan di publikasikan pada website utama)</w:t>
+      </w:r>
+    </w:p>
+    <w:p>
+      <w:pPr>
+        <w:pStyle w:val="ListParagraph"/>
+        <w:numPr>
+          <w:ilvl w:val="2"/>
+          <w:numId w:val="8"/>
+        </w:numPr>
+        <w:jc w:val="both"/>
+        <w:rPr>
+          <w:rFonts w:asciiTheme="minorBidi" w:hAnsiTheme="minorBidi"/>
+          <w:sz w:val="24"/>
+          <w:szCs w:val="24"/>
+        </w:rPr>
+      </w:pPr>
+      <w:r>
+        <w:rPr>
+          <w:rFonts w:asciiTheme="minorBidi" w:hAnsiTheme="minorBidi"/>
+          <w:b/>
+          <w:bCs/>
+          <w:sz w:val="24"/>
+          <w:szCs w:val="24"/>
+        </w:rPr>
+        <w:t>Peneliti</w:t>
+      </w:r>
+      <w:r>
+        <w:rPr>
+          <w:rFonts w:asciiTheme="minorBidi" w:hAnsiTheme="minorBidi"/>
+          <w:sz w:val="24"/>
+          <w:szCs w:val="24"/>
+        </w:rPr>
+        <w:t xml:space="preserve"> dapat </w:t>
+      </w:r>
+      <w:r>
+        <w:rPr>
+          <w:rFonts w:asciiTheme="minorBidi" w:hAnsiTheme="minorBidi"/>
+          <w:b/>
+          <w:bCs/>
+          <w:sz w:val="24"/>
+          <w:szCs w:val="24"/>
+        </w:rPr>
+        <w:t xml:space="preserve">membuat </w:t>
+      </w:r>
+      <w:r>
+        <w:rPr>
+          <w:rFonts w:asciiTheme="minorBidi" w:hAnsiTheme="minorBidi"/>
+          <w:b/>
+          <w:bCs/>
+          <w:i/>
+          <w:iCs/>
+          <w:sz w:val="24"/>
+          <w:szCs w:val="24"/>
+        </w:rPr>
+        <w:t>project</w:t>
+      </w:r>
+      <w:r>
+        <w:rPr>
+          <w:rFonts w:asciiTheme="minorBidi" w:hAnsiTheme="minorBidi"/>
+          <w:b/>
+          <w:bCs/>
+          <w:sz w:val="24"/>
+          <w:szCs w:val="24"/>
+        </w:rPr>
+        <w:t xml:space="preserve"> penelitian</w:t>
+      </w:r>
+      <w:r>
+        <w:rPr>
+          <w:rFonts w:asciiTheme="minorBidi" w:hAnsiTheme="minorBidi"/>
+          <w:sz w:val="24"/>
+          <w:szCs w:val="24"/>
+        </w:rPr>
+        <w:t xml:space="preserve"> baru dengan </w:t>
+      </w:r>
+      <w:r>
+        <w:rPr>
+          <w:rFonts w:asciiTheme="minorBidi" w:hAnsiTheme="minorBidi"/>
+          <w:b/>
+          <w:bCs/>
+          <w:sz w:val="24"/>
+          <w:szCs w:val="24"/>
+        </w:rPr>
+        <w:t>meng-</w:t>
+      </w:r>
+      <w:r>
+        <w:rPr>
+          <w:rFonts w:asciiTheme="minorBidi" w:hAnsiTheme="minorBidi"/>
+          <w:b/>
+          <w:bCs/>
+          <w:i/>
+          <w:iCs/>
+          <w:sz w:val="24"/>
+          <w:szCs w:val="24"/>
+        </w:rPr>
+        <w:t>invite</w:t>
+      </w:r>
+      <w:r>
+        <w:rPr>
+          <w:rFonts w:asciiTheme="minorBidi" w:hAnsiTheme="minorBidi"/>
+          <w:sz w:val="24"/>
+          <w:szCs w:val="24"/>
+        </w:rPr>
+        <w:t xml:space="preserve"> peneliti lain, sehingga peneliti yang di </w:t>
+      </w:r>
+      <w:r>
+        <w:rPr>
+          <w:rFonts w:asciiTheme="minorBidi" w:hAnsiTheme="minorBidi"/>
+          <w:i/>
+          <w:iCs/>
+          <w:sz w:val="24"/>
+          <w:szCs w:val="24"/>
+        </w:rPr>
+        <w:t>invite</w:t>
+      </w:r>
+      <w:r>
+        <w:rPr>
+          <w:rFonts w:asciiTheme="minorBidi" w:hAnsiTheme="minorBidi"/>
+          <w:sz w:val="24"/>
+          <w:szCs w:val="24"/>
+        </w:rPr>
+        <w:t xml:space="preserve"> tersebut dapat sama-sama </w:t>
+      </w:r>
+      <w:r>
+        <w:rPr>
+          <w:rFonts w:asciiTheme="minorBidi" w:hAnsiTheme="minorBidi"/>
+          <w:b/>
+          <w:bCs/>
+          <w:sz w:val="24"/>
+          <w:szCs w:val="24"/>
+        </w:rPr>
+        <w:t>berkontribusi</w:t>
+      </w:r>
+      <w:r>
+        <w:rPr>
+          <w:rFonts w:asciiTheme="minorBidi" w:hAnsiTheme="minorBidi"/>
+          <w:sz w:val="24"/>
+          <w:szCs w:val="24"/>
+        </w:rPr>
+        <w:t xml:space="preserve"> dengan </w:t>
+      </w:r>
+      <w:r>
+        <w:rPr>
+          <w:rFonts w:asciiTheme="minorBidi" w:hAnsiTheme="minorBidi"/>
+          <w:i/>
+          <w:iCs/>
+          <w:sz w:val="24"/>
+          <w:szCs w:val="24"/>
+        </w:rPr>
+        <w:t>project</w:t>
+      </w:r>
+      <w:r>
+        <w:rPr>
+          <w:rFonts w:asciiTheme="minorBidi" w:hAnsiTheme="minorBidi"/>
+          <w:sz w:val="24"/>
+          <w:szCs w:val="24"/>
+        </w:rPr>
+        <w:t xml:space="preserve"> penelitiannya</w:t>
+      </w:r>
+    </w:p>
+    <w:p>
+      <w:pPr>
+        <w:pStyle w:val="ListParagraph"/>
+        <w:numPr>
+          <w:ilvl w:val="2"/>
+          <w:numId w:val="8"/>
+        </w:numPr>
+        <w:jc w:val="both"/>
+        <w:rPr>
+          <w:rFonts w:asciiTheme="minorBidi" w:hAnsiTheme="minorBidi"/>
+          <w:sz w:val="24"/>
+          <w:szCs w:val="24"/>
+        </w:rPr>
+      </w:pPr>
+      <w:r>
+        <w:rPr>
+          <w:rFonts w:asciiTheme="minorBidi" w:hAnsiTheme="minorBidi"/>
+          <w:sz w:val="24"/>
+          <w:szCs w:val="24"/>
+        </w:rPr>
+        <w:t xml:space="preserve">Dan </w:t>
+      </w:r>
+      <w:r>
+        <w:rPr>
+          <w:rFonts w:asciiTheme="minorBidi" w:hAnsiTheme="minorBidi"/>
+          <w:b/>
+          <w:bCs/>
+          <w:sz w:val="24"/>
+          <w:szCs w:val="24"/>
+        </w:rPr>
+        <w:t>kelompok peneliti</w:t>
+      </w:r>
+      <w:r>
+        <w:rPr>
+          <w:rFonts w:asciiTheme="minorBidi" w:hAnsiTheme="minorBidi"/>
+          <w:sz w:val="24"/>
+          <w:szCs w:val="24"/>
+        </w:rPr>
+        <w:t xml:space="preserve"> yang di </w:t>
+      </w:r>
+      <w:r>
+        <w:rPr>
+          <w:rFonts w:asciiTheme="minorBidi" w:hAnsiTheme="minorBidi"/>
+          <w:i/>
+          <w:iCs/>
+          <w:sz w:val="24"/>
+          <w:szCs w:val="24"/>
+        </w:rPr>
+        <w:t>invite</w:t>
+      </w:r>
+      <w:r>
+        <w:rPr>
+          <w:rFonts w:asciiTheme="minorBidi" w:hAnsiTheme="minorBidi"/>
+          <w:sz w:val="24"/>
+          <w:szCs w:val="24"/>
+        </w:rPr>
+        <w:t xml:space="preserve"> nantinya akan terdata pada publikasi project di website utamanya.</w:t>
+      </w:r>
+    </w:p>
+    <w:p>
+      <w:pPr>
+        <w:pStyle w:val="ListParagraph"/>
+        <w:numPr>
+          <w:ilvl w:val="2"/>
+          <w:numId w:val="8"/>
+        </w:numPr>
+        <w:jc w:val="both"/>
+        <w:rPr>
+          <w:rFonts w:asciiTheme="minorBidi" w:hAnsiTheme="minorBidi"/>
+          <w:sz w:val="24"/>
+          <w:szCs w:val="24"/>
+        </w:rPr>
+      </w:pPr>
+      <w:r>
+        <w:rPr>
+          <w:rFonts w:asciiTheme="minorBidi" w:hAnsiTheme="minorBidi"/>
+          <w:b/>
+          <w:bCs/>
+          <w:sz w:val="24"/>
+          <w:szCs w:val="24"/>
+        </w:rPr>
+        <w:lastRenderedPageBreak/>
+        <w:t>Atau</w:t>
+      </w:r>
+      <w:r>
+        <w:rPr>
+          <w:rFonts w:asciiTheme="minorBidi" w:hAnsiTheme="minorBidi"/>
+          <w:sz w:val="24"/>
+          <w:szCs w:val="24"/>
+        </w:rPr>
+        <w:t xml:space="preserve"> bisa juga </w:t>
+      </w:r>
+      <w:r>
+        <w:rPr>
+          <w:rFonts w:asciiTheme="minorBidi" w:hAnsiTheme="minorBidi"/>
+          <w:b/>
+          <w:bCs/>
+          <w:sz w:val="24"/>
+          <w:szCs w:val="24"/>
+        </w:rPr>
+        <w:t>membuat project penelitian sendiri</w:t>
+      </w:r>
+      <w:r>
+        <w:rPr>
+          <w:rFonts w:asciiTheme="minorBidi" w:hAnsiTheme="minorBidi"/>
+          <w:sz w:val="24"/>
+          <w:szCs w:val="24"/>
+        </w:rPr>
+        <w:t xml:space="preserve"> tanpa andanya kontribusi dengan peneliti lain.</w:t>
+      </w:r>
+    </w:p>
+    <w:p>
+      <w:pPr>
+        <w:pStyle w:val="ListParagraph"/>
+        <w:numPr>
+          <w:ilvl w:val="2"/>
+          <w:numId w:val="8"/>
+        </w:numPr>
+        <w:jc w:val="both"/>
+        <w:rPr>
+          <w:rFonts w:asciiTheme="minorBidi" w:hAnsiTheme="minorBidi"/>
+          <w:sz w:val="24"/>
+          <w:szCs w:val="24"/>
+        </w:rPr>
+      </w:pPr>
+      <w:r>
+        <w:rPr>
+          <w:rFonts w:asciiTheme="minorBidi" w:hAnsiTheme="minorBidi"/>
+          <w:sz w:val="24"/>
+          <w:szCs w:val="24"/>
+        </w:rPr>
+        <w:t xml:space="preserve">Masing-masing </w:t>
+      </w:r>
+      <w:r>
+        <w:rPr>
+          <w:rFonts w:asciiTheme="minorBidi" w:hAnsiTheme="minorBidi"/>
+          <w:b/>
+          <w:bCs/>
+          <w:sz w:val="24"/>
+          <w:szCs w:val="24"/>
+        </w:rPr>
+        <w:t>peneliti dapat meng-</w:t>
+      </w:r>
+      <w:r>
+        <w:rPr>
+          <w:rFonts w:asciiTheme="minorBidi" w:hAnsiTheme="minorBidi"/>
+          <w:b/>
+          <w:bCs/>
+          <w:i/>
+          <w:iCs/>
+          <w:sz w:val="24"/>
+          <w:szCs w:val="24"/>
+        </w:rPr>
+        <w:t>update</w:t>
+      </w:r>
+      <w:r>
+        <w:rPr>
+          <w:rFonts w:asciiTheme="minorBidi" w:hAnsiTheme="minorBidi"/>
+          <w:sz w:val="24"/>
+          <w:szCs w:val="24"/>
+        </w:rPr>
+        <w:t xml:space="preserve"> </w:t>
+      </w:r>
+      <w:r>
+        <w:rPr>
+          <w:rFonts w:asciiTheme="minorBidi" w:hAnsiTheme="minorBidi"/>
+          <w:b/>
+          <w:bCs/>
+          <w:i/>
+          <w:iCs/>
+          <w:sz w:val="24"/>
+          <w:szCs w:val="24"/>
+        </w:rPr>
+        <w:t>progress</w:t>
+      </w:r>
+      <w:r>
+        <w:rPr>
+          <w:rFonts w:asciiTheme="minorBidi" w:hAnsiTheme="minorBidi"/>
+          <w:b/>
+          <w:bCs/>
+          <w:sz w:val="24"/>
+          <w:szCs w:val="24"/>
+        </w:rPr>
+        <w:t xml:space="preserve"> penelitian</w:t>
+      </w:r>
+      <w:r>
+        <w:rPr>
+          <w:rFonts w:asciiTheme="minorBidi" w:hAnsiTheme="minorBidi"/>
+          <w:sz w:val="24"/>
+          <w:szCs w:val="24"/>
+        </w:rPr>
+        <w:t xml:space="preserve"> mereka</w:t>
+      </w:r>
+    </w:p>
+    <w:p>
+      <w:pPr>
+        <w:pStyle w:val="ListParagraph"/>
+        <w:numPr>
+          <w:ilvl w:val="2"/>
+          <w:numId w:val="8"/>
+        </w:numPr>
+        <w:jc w:val="both"/>
+        <w:rPr>
+          <w:rFonts w:asciiTheme="minorBidi" w:hAnsiTheme="minorBidi"/>
+          <w:sz w:val="24"/>
+          <w:szCs w:val="24"/>
+        </w:rPr>
+      </w:pPr>
+      <w:r>
+        <w:rPr>
+          <w:rFonts w:asciiTheme="minorBidi" w:hAnsiTheme="minorBidi"/>
+          <w:b/>
+          <w:bCs/>
+          <w:i/>
+          <w:iCs/>
+          <w:sz w:val="24"/>
+          <w:szCs w:val="24"/>
+        </w:rPr>
+        <w:t>Project</w:t>
+      </w:r>
+      <w:r>
+        <w:rPr>
+          <w:rFonts w:asciiTheme="minorBidi" w:hAnsiTheme="minorBidi"/>
+          <w:b/>
+          <w:bCs/>
+          <w:sz w:val="24"/>
+          <w:szCs w:val="24"/>
+        </w:rPr>
+        <w:t xml:space="preserve"> penelitian</w:t>
+      </w:r>
+      <w:r>
+        <w:rPr>
+          <w:rFonts w:asciiTheme="minorBidi" w:hAnsiTheme="minorBidi"/>
+          <w:sz w:val="24"/>
+          <w:szCs w:val="24"/>
+        </w:rPr>
+        <w:t xml:space="preserve"> (baik yang masih dalam tahap progress atau yang sudah selesai dapat langsung terpublikasi di halaman utama)</w:t>
+      </w:r>
+    </w:p>
+    <w:p>
+      <w:pPr>
+        <w:pStyle w:val="ListParagraph"/>
+        <w:numPr>
+          <w:ilvl w:val="2"/>
+          <w:numId w:val="8"/>
+        </w:numPr>
+        <w:jc w:val="both"/>
+        <w:rPr>
+          <w:rFonts w:asciiTheme="minorBidi" w:hAnsiTheme="minorBidi"/>
+          <w:sz w:val="24"/>
+          <w:szCs w:val="24"/>
+        </w:rPr>
+      </w:pPr>
+      <w:r>
+        <w:rPr>
+          <w:rFonts w:asciiTheme="minorBidi" w:hAnsiTheme="minorBidi"/>
+          <w:b/>
+          <w:bCs/>
+          <w:sz w:val="24"/>
+          <w:szCs w:val="24"/>
+        </w:rPr>
+        <w:t>Peneliti</w:t>
+      </w:r>
+      <w:r>
+        <w:rPr>
+          <w:rFonts w:asciiTheme="minorBidi" w:hAnsiTheme="minorBidi"/>
+          <w:sz w:val="24"/>
+          <w:szCs w:val="24"/>
+        </w:rPr>
+        <w:t xml:space="preserve"> juga dapat </w:t>
+      </w:r>
+      <w:r>
+        <w:rPr>
+          <w:rFonts w:asciiTheme="minorBidi" w:hAnsiTheme="minorBidi"/>
+          <w:b/>
+          <w:bCs/>
+          <w:sz w:val="24"/>
+          <w:szCs w:val="24"/>
+        </w:rPr>
+        <w:t>membuat berita &amp; informasi</w:t>
+      </w:r>
+      <w:r>
+        <w:rPr>
+          <w:rFonts w:asciiTheme="minorBidi" w:hAnsiTheme="minorBidi"/>
+          <w:sz w:val="24"/>
+          <w:szCs w:val="24"/>
+        </w:rPr>
+        <w:t xml:space="preserve"> terkait dengan ceerduad</w:t>
+      </w:r>
+    </w:p>
+    <w:p>
+      <w:pPr>
+        <w:pStyle w:val="ListParagraph"/>
+        <w:numPr>
+          <w:ilvl w:val="2"/>
+          <w:numId w:val="8"/>
+        </w:numPr>
+        <w:jc w:val="both"/>
+        <w:rPr>
+          <w:rFonts w:asciiTheme="minorBidi" w:hAnsiTheme="minorBidi"/>
+          <w:sz w:val="24"/>
+          <w:szCs w:val="24"/>
+        </w:rPr>
+      </w:pPr>
+      <w:r>
+        <w:rPr>
+          <w:rFonts w:asciiTheme="minorBidi" w:hAnsiTheme="minorBidi"/>
+          <w:b/>
+          <w:bCs/>
+          <w:sz w:val="24"/>
+          <w:szCs w:val="24"/>
+        </w:rPr>
+        <w:t>Peneliti</w:t>
+      </w:r>
+      <w:r>
+        <w:rPr>
+          <w:rFonts w:asciiTheme="minorBidi" w:hAnsiTheme="minorBidi"/>
+          <w:sz w:val="24"/>
+          <w:szCs w:val="24"/>
+        </w:rPr>
+        <w:t xml:space="preserve"> juga dapat </w:t>
+      </w:r>
+      <w:r>
+        <w:rPr>
+          <w:rFonts w:asciiTheme="minorBidi" w:hAnsiTheme="minorBidi"/>
+          <w:b/>
+          <w:bCs/>
+          <w:sz w:val="24"/>
+          <w:szCs w:val="24"/>
+        </w:rPr>
+        <w:t>meng-</w:t>
+      </w:r>
+      <w:r>
+        <w:rPr>
+          <w:rFonts w:asciiTheme="minorBidi" w:hAnsiTheme="minorBidi"/>
+          <w:b/>
+          <w:bCs/>
+          <w:i/>
+          <w:iCs/>
+          <w:sz w:val="24"/>
+          <w:szCs w:val="24"/>
+        </w:rPr>
+        <w:t>upload</w:t>
+      </w:r>
+      <w:r>
+        <w:rPr>
+          <w:rFonts w:asciiTheme="minorBidi" w:hAnsiTheme="minorBidi"/>
+          <w:b/>
+          <w:bCs/>
+          <w:sz w:val="24"/>
+          <w:szCs w:val="24"/>
+        </w:rPr>
+        <w:t xml:space="preserve"> penghargaan</w:t>
+      </w:r>
+      <w:r>
+        <w:rPr>
+          <w:rFonts w:asciiTheme="minorBidi" w:hAnsiTheme="minorBidi"/>
+          <w:sz w:val="24"/>
+          <w:szCs w:val="24"/>
+        </w:rPr>
+        <w:t xml:space="preserve"> yang telah mereka raih</w:t>
+      </w:r>
+    </w:p>
+    <w:p>
+      <w:pPr>
+        <w:pStyle w:val="ListParagraph"/>
+        <w:ind w:left="1080"/>
+        <w:jc w:val="both"/>
+        <w:rPr>
+          <w:rFonts w:asciiTheme="minorBidi" w:hAnsiTheme="minorBidi"/>
+          <w:sz w:val="24"/>
+          <w:szCs w:val="24"/>
+        </w:rPr>
+      </w:pPr>
+    </w:p>
+    <w:p>
+      <w:pPr>
+        <w:pStyle w:val="ListParagraph"/>
+        <w:numPr>
+          <w:ilvl w:val="1"/>
+          <w:numId w:val="8"/>
+        </w:numPr>
+        <w:jc w:val="both"/>
+        <w:rPr>
+          <w:rFonts w:asciiTheme="minorBidi" w:hAnsiTheme="minorBidi"/>
+          <w:b/>
+          <w:bCs/>
+          <w:sz w:val="24"/>
+          <w:szCs w:val="24"/>
+        </w:rPr>
+      </w:pPr>
+      <w:r>
+        <w:rPr>
+          <w:rFonts w:asciiTheme="minorBidi" w:hAnsiTheme="minorBidi"/>
+          <w:b/>
+          <w:bCs/>
+          <w:sz w:val="24"/>
+          <w:szCs w:val="24"/>
+        </w:rPr>
+        <w:t>Analisis Kebutuhan Halaman Website, beberapa halaman yang dibutuhkan adalah sebagai berikut:</w:t>
+      </w:r>
+    </w:p>
+    <w:p>
+      <w:pPr>
+        <w:pStyle w:val="ListParagraph"/>
+        <w:numPr>
+          <w:ilvl w:val="2"/>
+          <w:numId w:val="8"/>
+        </w:numPr>
+        <w:jc w:val="both"/>
+        <w:rPr>
+          <w:rFonts w:asciiTheme="minorBidi" w:hAnsiTheme="minorBidi"/>
+          <w:sz w:val="24"/>
+          <w:szCs w:val="24"/>
+        </w:rPr>
+      </w:pPr>
+      <w:r>
+        <w:rPr>
+          <w:rFonts w:asciiTheme="minorBidi" w:hAnsiTheme="minorBidi"/>
+          <w:b/>
+          <w:bCs/>
+          <w:sz w:val="24"/>
+          <w:szCs w:val="24"/>
+        </w:rPr>
+        <w:t xml:space="preserve">Halaman </w:t>
+      </w:r>
+      <w:r>
+        <w:rPr>
+          <w:rFonts w:asciiTheme="minorBidi" w:hAnsiTheme="minorBidi"/>
+          <w:b/>
+          <w:bCs/>
+          <w:i/>
+          <w:iCs/>
+          <w:sz w:val="24"/>
+          <w:szCs w:val="24"/>
+        </w:rPr>
+        <w:t>Login</w:t>
+      </w:r>
+      <w:r>
+        <w:rPr>
+          <w:rFonts w:asciiTheme="minorBidi" w:hAnsiTheme="minorBidi"/>
+          <w:sz w:val="24"/>
+          <w:szCs w:val="24"/>
+        </w:rPr>
+        <w:t>, digunakan untuk portal sebelum masuk ke halaman admin</w:t>
+      </w:r>
+    </w:p>
+    <w:p>
+      <w:pPr>
+        <w:pStyle w:val="ListParagraph"/>
+        <w:numPr>
+          <w:ilvl w:val="2"/>
+          <w:numId w:val="8"/>
+        </w:numPr>
+        <w:jc w:val="both"/>
+        <w:rPr>
+          <w:rFonts w:asciiTheme="minorBidi" w:hAnsiTheme="minorBidi"/>
+          <w:sz w:val="24"/>
+          <w:szCs w:val="24"/>
+        </w:rPr>
+      </w:pPr>
+      <w:r>
+        <w:rPr>
+          <w:rFonts w:asciiTheme="minorBidi" w:hAnsiTheme="minorBidi"/>
+          <w:b/>
+          <w:bCs/>
+          <w:sz w:val="24"/>
+          <w:szCs w:val="24"/>
+        </w:rPr>
+        <w:t>Halaman Dashborad</w:t>
+      </w:r>
+      <w:r>
+        <w:rPr>
+          <w:rFonts w:asciiTheme="minorBidi" w:hAnsiTheme="minorBidi"/>
+          <w:sz w:val="24"/>
+          <w:szCs w:val="24"/>
+        </w:rPr>
+        <w:t>, digunakan untuk melihat statistik website ceerduad</w:t>
+      </w:r>
+    </w:p>
+    <w:p>
+      <w:pPr>
+        <w:pStyle w:val="ListParagraph"/>
+        <w:numPr>
+          <w:ilvl w:val="2"/>
+          <w:numId w:val="8"/>
+        </w:numPr>
+        <w:jc w:val="both"/>
+        <w:rPr>
+          <w:rFonts w:asciiTheme="minorBidi" w:hAnsiTheme="minorBidi"/>
+          <w:sz w:val="24"/>
+          <w:szCs w:val="24"/>
+        </w:rPr>
+      </w:pPr>
+      <w:r>
+        <w:rPr>
+          <w:rFonts w:asciiTheme="minorBidi" w:hAnsiTheme="minorBidi"/>
+          <w:b/>
+          <w:bCs/>
+          <w:sz w:val="24"/>
+          <w:szCs w:val="24"/>
+        </w:rPr>
+        <w:t>Halaman Pengaturan Website</w:t>
+      </w:r>
+      <w:r>
+        <w:rPr>
+          <w:rFonts w:asciiTheme="minorBidi" w:hAnsiTheme="minorBidi"/>
+          <w:sz w:val="24"/>
+          <w:szCs w:val="24"/>
+        </w:rPr>
+        <w:t>, digunakan untuk mengelola konten website, seperti: logo, icon, kontak, alamat, google maps, dll.</w:t>
+      </w:r>
+    </w:p>
+    <w:p>
+      <w:pPr>
+        <w:pStyle w:val="ListParagraph"/>
+        <w:numPr>
+          <w:ilvl w:val="2"/>
+          <w:numId w:val="8"/>
+        </w:numPr>
+        <w:jc w:val="both"/>
+        <w:rPr>
+          <w:rFonts w:asciiTheme="minorBidi" w:hAnsiTheme="minorBidi"/>
+          <w:sz w:val="24"/>
+          <w:szCs w:val="24"/>
+        </w:rPr>
+      </w:pPr>
+      <w:r>
+        <w:rPr>
+          <w:rFonts w:asciiTheme="minorBidi" w:hAnsiTheme="minorBidi"/>
+          <w:b/>
+          <w:bCs/>
+          <w:sz w:val="24"/>
+          <w:szCs w:val="24"/>
+        </w:rPr>
+        <w:t>Halaman Data Akun Peneliti</w:t>
+      </w:r>
+      <w:r>
+        <w:rPr>
+          <w:rFonts w:asciiTheme="minorBidi" w:hAnsiTheme="minorBidi"/>
+          <w:sz w:val="24"/>
+          <w:szCs w:val="24"/>
+        </w:rPr>
+        <w:t xml:space="preserve">, digunakan untuk memanajemen daftar akun peneliti yang ada (menambah, mengedit &amp; menonaktifkan akun peneliti) </w:t>
+      </w:r>
+    </w:p>
+    <w:p>
+      <w:pPr>
+        <w:pStyle w:val="ListParagraph"/>
+        <w:numPr>
+          <w:ilvl w:val="2"/>
+          <w:numId w:val="8"/>
+        </w:numPr>
+        <w:jc w:val="both"/>
+        <w:rPr>
+          <w:rFonts w:asciiTheme="minorBidi" w:hAnsiTheme="minorBidi"/>
+          <w:sz w:val="24"/>
+          <w:szCs w:val="24"/>
+        </w:rPr>
+      </w:pPr>
+      <w:r>
+        <w:rPr>
+          <w:rFonts w:asciiTheme="minorBidi" w:hAnsiTheme="minorBidi"/>
+          <w:b/>
+          <w:bCs/>
+          <w:sz w:val="24"/>
+          <w:szCs w:val="24"/>
+        </w:rPr>
+        <w:t xml:space="preserve">Halaman Manajemen </w:t>
+      </w:r>
+      <w:r>
+        <w:rPr>
+          <w:rFonts w:asciiTheme="minorBidi" w:hAnsiTheme="minorBidi"/>
+          <w:b/>
+          <w:bCs/>
+          <w:sz w:val="24"/>
+          <w:szCs w:val="24"/>
+        </w:rPr>
+        <w:t>Slider/Banner</w:t>
+      </w:r>
+      <w:r>
+        <w:rPr>
+          <w:rFonts w:asciiTheme="minorBidi" w:hAnsiTheme="minorBidi"/>
+          <w:sz w:val="24"/>
+          <w:szCs w:val="24"/>
+        </w:rPr>
+        <w:t>, digunakan untuk (menambah, mengedit &amp; menghapus slider/banner)</w:t>
+      </w:r>
+    </w:p>
+    <w:p>
+      <w:pPr>
+        <w:pStyle w:val="ListParagraph"/>
+        <w:numPr>
+          <w:ilvl w:val="2"/>
+          <w:numId w:val="8"/>
+        </w:numPr>
+        <w:jc w:val="both"/>
+        <w:rPr>
+          <w:rFonts w:asciiTheme="minorBidi" w:hAnsiTheme="minorBidi"/>
+          <w:sz w:val="24"/>
+          <w:szCs w:val="24"/>
+        </w:rPr>
+      </w:pPr>
+      <w:r>
+        <w:rPr>
+          <w:rFonts w:asciiTheme="minorBidi" w:hAnsiTheme="minorBidi"/>
+          <w:b/>
+          <w:bCs/>
+          <w:sz w:val="24"/>
+          <w:szCs w:val="24"/>
+        </w:rPr>
+        <w:t xml:space="preserve">Halaman Manajemen </w:t>
+      </w:r>
+      <w:r>
+        <w:rPr>
+          <w:rFonts w:asciiTheme="minorBidi" w:hAnsiTheme="minorBidi"/>
+          <w:b/>
+          <w:bCs/>
+          <w:i/>
+          <w:iCs/>
+          <w:sz w:val="24"/>
+          <w:szCs w:val="24"/>
+        </w:rPr>
+        <w:t>Project</w:t>
+      </w:r>
+      <w:r>
+        <w:rPr>
+          <w:rFonts w:asciiTheme="minorBidi" w:hAnsiTheme="minorBidi"/>
+          <w:b/>
+          <w:bCs/>
+          <w:sz w:val="24"/>
+          <w:szCs w:val="24"/>
+        </w:rPr>
+        <w:t xml:space="preserve"> Penelitian</w:t>
+      </w:r>
+      <w:r>
+        <w:rPr>
+          <w:rFonts w:asciiTheme="minorBidi" w:hAnsiTheme="minorBidi"/>
+          <w:sz w:val="24"/>
+          <w:szCs w:val="24"/>
+        </w:rPr>
+        <w:t>, digunakan untuk (menambah, mengedit, menonaktifkan project penelitian &amp; meng-invite peniliti untuk melakukan penelitian)</w:t>
+      </w:r>
+    </w:p>
+    <w:p>
+      <w:pPr>
+        <w:pStyle w:val="ListParagraph"/>
+        <w:numPr>
+          <w:ilvl w:val="2"/>
+          <w:numId w:val="8"/>
+        </w:numPr>
+        <w:jc w:val="both"/>
+        <w:rPr>
+          <w:rFonts w:asciiTheme="minorBidi" w:hAnsiTheme="minorBidi"/>
+          <w:sz w:val="24"/>
+          <w:szCs w:val="24"/>
+        </w:rPr>
+      </w:pPr>
+      <w:r>
+        <w:rPr>
+          <w:rFonts w:asciiTheme="minorBidi" w:hAnsiTheme="minorBidi"/>
+          <w:b/>
+          <w:bCs/>
+          <w:sz w:val="24"/>
+          <w:szCs w:val="24"/>
+        </w:rPr>
+        <w:t>Halaman Manajemen Penghargaan</w:t>
+      </w:r>
+      <w:r>
+        <w:rPr>
+          <w:rFonts w:asciiTheme="minorBidi" w:hAnsiTheme="minorBidi"/>
+          <w:sz w:val="24"/>
+          <w:szCs w:val="24"/>
+        </w:rPr>
+        <w:t>, digunakan untuk (menambah, mengedit &amp; menghapus penghargaan)</w:t>
+      </w:r>
+    </w:p>
+    <w:p>
+      <w:pPr>
+        <w:pStyle w:val="ListParagraph"/>
+        <w:numPr>
+          <w:ilvl w:val="2"/>
+          <w:numId w:val="8"/>
+        </w:numPr>
+        <w:jc w:val="both"/>
+        <w:rPr>
+          <w:rFonts w:asciiTheme="minorBidi" w:hAnsiTheme="minorBidi"/>
+          <w:sz w:val="24"/>
+          <w:szCs w:val="24"/>
+        </w:rPr>
+      </w:pPr>
+      <w:r>
+        <w:rPr>
+          <w:rFonts w:asciiTheme="minorBidi" w:hAnsiTheme="minorBidi"/>
+          <w:b/>
+          <w:bCs/>
+          <w:sz w:val="24"/>
+          <w:szCs w:val="24"/>
+        </w:rPr>
+        <w:t>Halaman Manajemen Berita &amp; Informasi</w:t>
+      </w:r>
+      <w:r>
+        <w:rPr>
+          <w:rFonts w:asciiTheme="minorBidi" w:hAnsiTheme="minorBidi"/>
+          <w:sz w:val="24"/>
+          <w:szCs w:val="24"/>
+        </w:rPr>
+        <w:t>, digunakan untuk (menambah, mengedit &amp; menghapus berita)</w:t>
+      </w:r>
+    </w:p>
+    <w:p>
+      <w:pPr>
+        <w:pStyle w:val="ListParagraph"/>
+        <w:ind w:left="360"/>
+        <w:jc w:val="both"/>
+        <w:rPr>
+          <w:rFonts w:asciiTheme="minorBidi" w:hAnsiTheme="minorBidi"/>
+          <w:b/>
+          <w:bCs/>
+          <w:sz w:val="24"/>
+          <w:szCs w:val="24"/>
+        </w:rPr>
+      </w:pPr>
+    </w:p>
+    <w:p>
+      <w:pPr>
+        <w:pStyle w:val="ListParagraph"/>
+        <w:ind w:left="360"/>
+        <w:jc w:val="both"/>
+        <w:rPr>
+          <w:rFonts w:asciiTheme="minorBidi" w:hAnsiTheme="minorBidi"/>
+          <w:b/>
+          <w:bCs/>
+          <w:sz w:val="24"/>
+          <w:szCs w:val="24"/>
+        </w:rPr>
+      </w:pPr>
     </w:p>
     <w:sectPr>
       <w:pgSz w:w="12240" w:h="15840"/>

</xml_diff>

<commit_message>
[Tiara] 1 - 11 November 2022 ([Project 1] ANALISIS KEBUTUHAN DATABASE)
</commit_message>
<xml_diff>
--- a/Tiara Tueka/PROJECT 1.docx
+++ b/Tiara Tueka/PROJECT 1.docx
@@ -439,8 +439,6 @@
         </w:rPr>
         <w:t>Kontak Kami, Menampilkan detail informasi kontak ceerduad</w:t>
       </w:r>
-      <w:bookmarkStart w:id="0" w:name="_GoBack"/>
-      <w:bookmarkEnd w:id="0"/>
     </w:p>
     <w:p>
       <w:pPr>
@@ -1727,6 +1725,33 @@
     <w:p>
       <w:pPr>
         <w:pStyle w:val="ListParagraph"/>
+        <w:numPr>
+          <w:ilvl w:val="0"/>
+          <w:numId w:val="8"/>
+        </w:numPr>
+        <w:jc w:val="both"/>
+        <w:rPr>
+          <w:rFonts w:asciiTheme="minorBidi" w:hAnsiTheme="minorBidi"/>
+          <w:b/>
+          <w:bCs/>
+          <w:sz w:val="24"/>
+          <w:szCs w:val="24"/>
+        </w:rPr>
+      </w:pPr>
+      <w:r>
+        <w:rPr>
+          <w:rFonts w:asciiTheme="minorBidi" w:hAnsiTheme="minorBidi"/>
+          <w:b/>
+          <w:bCs/>
+          <w:sz w:val="24"/>
+          <w:szCs w:val="24"/>
+        </w:rPr>
+        <w:t>ANALISIS KEBUTUHAN DATABASE</w:t>
+      </w:r>
+    </w:p>
+    <w:p>
+      <w:pPr>
+        <w:pStyle w:val="ListParagraph"/>
         <w:ind w:left="360"/>
         <w:jc w:val="both"/>
         <w:rPr>
@@ -1737,6 +1762,900 @@
           <w:szCs w:val="24"/>
         </w:rPr>
       </w:pPr>
+    </w:p>
+    <w:p>
+      <w:pPr>
+        <w:pStyle w:val="ListParagraph"/>
+        <w:ind w:left="360"/>
+        <w:jc w:val="both"/>
+        <w:rPr>
+          <w:rFonts w:asciiTheme="minorBidi" w:hAnsiTheme="minorBidi"/>
+          <w:b/>
+          <w:bCs/>
+          <w:sz w:val="24"/>
+          <w:szCs w:val="24"/>
+        </w:rPr>
+      </w:pPr>
+      <w:r>
+        <w:rPr>
+          <w:rFonts w:asciiTheme="minorBidi" w:hAnsiTheme="minorBidi"/>
+          <w:b/>
+          <w:bCs/>
+          <w:noProof/>
+          <w:sz w:val="24"/>
+          <w:szCs w:val="24"/>
+        </w:rPr>
+        <w:drawing>
+          <wp:inline distT="0" distB="0" distL="0" distR="0" wp14:anchorId="66B5A4C7" wp14:editId="617F4AD8">
+            <wp:extent cx="2257740" cy="924054"/>
+            <wp:effectExtent l="0" t="0" r="9525" b="9525"/>
+            <wp:docPr id="1" name="Picture 1"/>
+            <wp:cNvGraphicFramePr>
+              <a:graphicFrameLocks xmlns:a="http://schemas.openxmlformats.org/drawingml/2006/main" noChangeAspect="1"/>
+            </wp:cNvGraphicFramePr>
+            <a:graphic xmlns:a="http://schemas.openxmlformats.org/drawingml/2006/main">
+              <a:graphicData uri="http://schemas.openxmlformats.org/drawingml/2006/picture">
+                <pic:pic xmlns:pic="http://schemas.openxmlformats.org/drawingml/2006/picture">
+                  <pic:nvPicPr>
+                    <pic:cNvPr id="1" name="Capture20.PNG"/>
+                    <pic:cNvPicPr/>
+                  </pic:nvPicPr>
+                  <pic:blipFill>
+                    <a:blip r:embed="rId5">
+                      <a:extLst>
+                        <a:ext uri="{28A0092B-C50C-407E-A947-70E740481C1C}">
+                          <a14:useLocalDpi xmlns:a14="http://schemas.microsoft.com/office/drawing/2010/main" val="0"/>
+                        </a:ext>
+                      </a:extLst>
+                    </a:blip>
+                    <a:stretch>
+                      <a:fillRect/>
+                    </a:stretch>
+                  </pic:blipFill>
+                  <pic:spPr>
+                    <a:xfrm>
+                      <a:off x="0" y="0"/>
+                      <a:ext cx="2257740" cy="924054"/>
+                    </a:xfrm>
+                    <a:prstGeom prst="rect">
+                      <a:avLst/>
+                    </a:prstGeom>
+                  </pic:spPr>
+                </pic:pic>
+              </a:graphicData>
+            </a:graphic>
+          </wp:inline>
+        </w:drawing>
+      </w:r>
+    </w:p>
+    <w:p>
+      <w:pPr>
+        <w:pStyle w:val="ListParagraph"/>
+        <w:ind w:left="360"/>
+        <w:jc w:val="both"/>
+        <w:rPr>
+          <w:rFonts w:asciiTheme="minorBidi" w:hAnsiTheme="minorBidi"/>
+          <w:b/>
+          <w:bCs/>
+          <w:sz w:val="24"/>
+          <w:szCs w:val="24"/>
+        </w:rPr>
+      </w:pPr>
+      <w:r>
+        <w:rPr>
+          <w:rFonts w:asciiTheme="minorBidi" w:hAnsiTheme="minorBidi"/>
+          <w:b/>
+          <w:bCs/>
+          <w:noProof/>
+          <w:sz w:val="24"/>
+          <w:szCs w:val="24"/>
+        </w:rPr>
+        <w:drawing>
+          <wp:inline distT="0" distB="0" distL="0" distR="0" wp14:anchorId="6B673787" wp14:editId="71CA27EE">
+            <wp:extent cx="2114845" cy="1686160"/>
+            <wp:effectExtent l="0" t="0" r="0" b="9525"/>
+            <wp:docPr id="2" name="Picture 2"/>
+            <wp:cNvGraphicFramePr>
+              <a:graphicFrameLocks xmlns:a="http://schemas.openxmlformats.org/drawingml/2006/main" noChangeAspect="1"/>
+            </wp:cNvGraphicFramePr>
+            <a:graphic xmlns:a="http://schemas.openxmlformats.org/drawingml/2006/main">
+              <a:graphicData uri="http://schemas.openxmlformats.org/drawingml/2006/picture">
+                <pic:pic xmlns:pic="http://schemas.openxmlformats.org/drawingml/2006/picture">
+                  <pic:nvPicPr>
+                    <pic:cNvPr id="2" name="Capture21.PNG"/>
+                    <pic:cNvPicPr/>
+                  </pic:nvPicPr>
+                  <pic:blipFill>
+                    <a:blip r:embed="rId6">
+                      <a:extLst>
+                        <a:ext uri="{28A0092B-C50C-407E-A947-70E740481C1C}">
+                          <a14:useLocalDpi xmlns:a14="http://schemas.microsoft.com/office/drawing/2010/main" val="0"/>
+                        </a:ext>
+                      </a:extLst>
+                    </a:blip>
+                    <a:stretch>
+                      <a:fillRect/>
+                    </a:stretch>
+                  </pic:blipFill>
+                  <pic:spPr>
+                    <a:xfrm>
+                      <a:off x="0" y="0"/>
+                      <a:ext cx="2114845" cy="1686160"/>
+                    </a:xfrm>
+                    <a:prstGeom prst="rect">
+                      <a:avLst/>
+                    </a:prstGeom>
+                  </pic:spPr>
+                </pic:pic>
+              </a:graphicData>
+            </a:graphic>
+          </wp:inline>
+        </w:drawing>
+      </w:r>
+    </w:p>
+    <w:p>
+      <w:pPr>
+        <w:pStyle w:val="ListParagraph"/>
+        <w:ind w:left="360"/>
+        <w:jc w:val="both"/>
+        <w:rPr>
+          <w:rFonts w:asciiTheme="minorBidi" w:hAnsiTheme="minorBidi"/>
+          <w:b/>
+          <w:bCs/>
+          <w:sz w:val="24"/>
+          <w:szCs w:val="24"/>
+        </w:rPr>
+      </w:pPr>
+      <w:r>
+        <w:rPr>
+          <w:rFonts w:asciiTheme="minorBidi" w:hAnsiTheme="minorBidi"/>
+          <w:b/>
+          <w:bCs/>
+          <w:noProof/>
+          <w:sz w:val="24"/>
+          <w:szCs w:val="24"/>
+        </w:rPr>
+        <w:lastRenderedPageBreak/>
+        <w:drawing>
+          <wp:inline distT="0" distB="0" distL="0" distR="0" wp14:anchorId="736AD942" wp14:editId="651DA64C">
+            <wp:extent cx="2095792" cy="1695687"/>
+            <wp:effectExtent l="0" t="0" r="0" b="0"/>
+            <wp:docPr id="3" name="Picture 3"/>
+            <wp:cNvGraphicFramePr>
+              <a:graphicFrameLocks xmlns:a="http://schemas.openxmlformats.org/drawingml/2006/main" noChangeAspect="1"/>
+            </wp:cNvGraphicFramePr>
+            <a:graphic xmlns:a="http://schemas.openxmlformats.org/drawingml/2006/main">
+              <a:graphicData uri="http://schemas.openxmlformats.org/drawingml/2006/picture">
+                <pic:pic xmlns:pic="http://schemas.openxmlformats.org/drawingml/2006/picture">
+                  <pic:nvPicPr>
+                    <pic:cNvPr id="3" name="Capture22.PNG"/>
+                    <pic:cNvPicPr/>
+                  </pic:nvPicPr>
+                  <pic:blipFill>
+                    <a:blip r:embed="rId7">
+                      <a:extLst>
+                        <a:ext uri="{28A0092B-C50C-407E-A947-70E740481C1C}">
+                          <a14:useLocalDpi xmlns:a14="http://schemas.microsoft.com/office/drawing/2010/main" val="0"/>
+                        </a:ext>
+                      </a:extLst>
+                    </a:blip>
+                    <a:stretch>
+                      <a:fillRect/>
+                    </a:stretch>
+                  </pic:blipFill>
+                  <pic:spPr>
+                    <a:xfrm>
+                      <a:off x="0" y="0"/>
+                      <a:ext cx="2095792" cy="1695687"/>
+                    </a:xfrm>
+                    <a:prstGeom prst="rect">
+                      <a:avLst/>
+                    </a:prstGeom>
+                  </pic:spPr>
+                </pic:pic>
+              </a:graphicData>
+            </a:graphic>
+          </wp:inline>
+        </w:drawing>
+      </w:r>
+    </w:p>
+    <w:p>
+      <w:pPr>
+        <w:pStyle w:val="ListParagraph"/>
+        <w:ind w:left="360"/>
+        <w:jc w:val="both"/>
+        <w:rPr>
+          <w:rFonts w:asciiTheme="minorBidi" w:hAnsiTheme="minorBidi"/>
+          <w:b/>
+          <w:bCs/>
+          <w:sz w:val="24"/>
+          <w:szCs w:val="24"/>
+        </w:rPr>
+      </w:pPr>
+      <w:r>
+        <w:rPr>
+          <w:rFonts w:asciiTheme="minorBidi" w:hAnsiTheme="minorBidi"/>
+          <w:b/>
+          <w:bCs/>
+          <w:noProof/>
+          <w:sz w:val="24"/>
+          <w:szCs w:val="24"/>
+        </w:rPr>
+        <w:drawing>
+          <wp:inline distT="0" distB="0" distL="0" distR="0" wp14:anchorId="3D818C0C" wp14:editId="2DE68B6A">
+            <wp:extent cx="2867425" cy="4067743"/>
+            <wp:effectExtent l="0" t="0" r="9525" b="9525"/>
+            <wp:docPr id="4" name="Picture 4"/>
+            <wp:cNvGraphicFramePr>
+              <a:graphicFrameLocks xmlns:a="http://schemas.openxmlformats.org/drawingml/2006/main" noChangeAspect="1"/>
+            </wp:cNvGraphicFramePr>
+            <a:graphic xmlns:a="http://schemas.openxmlformats.org/drawingml/2006/main">
+              <a:graphicData uri="http://schemas.openxmlformats.org/drawingml/2006/picture">
+                <pic:pic xmlns:pic="http://schemas.openxmlformats.org/drawingml/2006/picture">
+                  <pic:nvPicPr>
+                    <pic:cNvPr id="4" name="Capture23.PNG"/>
+                    <pic:cNvPicPr/>
+                  </pic:nvPicPr>
+                  <pic:blipFill>
+                    <a:blip r:embed="rId8">
+                      <a:extLst>
+                        <a:ext uri="{28A0092B-C50C-407E-A947-70E740481C1C}">
+                          <a14:useLocalDpi xmlns:a14="http://schemas.microsoft.com/office/drawing/2010/main" val="0"/>
+                        </a:ext>
+                      </a:extLst>
+                    </a:blip>
+                    <a:stretch>
+                      <a:fillRect/>
+                    </a:stretch>
+                  </pic:blipFill>
+                  <pic:spPr>
+                    <a:xfrm>
+                      <a:off x="0" y="0"/>
+                      <a:ext cx="2867425" cy="4067743"/>
+                    </a:xfrm>
+                    <a:prstGeom prst="rect">
+                      <a:avLst/>
+                    </a:prstGeom>
+                  </pic:spPr>
+                </pic:pic>
+              </a:graphicData>
+            </a:graphic>
+          </wp:inline>
+        </w:drawing>
+      </w:r>
+    </w:p>
+    <w:p>
+      <w:pPr>
+        <w:pStyle w:val="ListParagraph"/>
+        <w:ind w:left="360"/>
+        <w:jc w:val="both"/>
+        <w:rPr>
+          <w:rFonts w:asciiTheme="minorBidi" w:hAnsiTheme="minorBidi"/>
+          <w:b/>
+          <w:bCs/>
+          <w:sz w:val="24"/>
+          <w:szCs w:val="24"/>
+        </w:rPr>
+      </w:pPr>
+      <w:r>
+        <w:rPr>
+          <w:rFonts w:asciiTheme="minorBidi" w:hAnsiTheme="minorBidi"/>
+          <w:b/>
+          <w:bCs/>
+          <w:noProof/>
+          <w:sz w:val="24"/>
+          <w:szCs w:val="24"/>
+        </w:rPr>
+        <w:lastRenderedPageBreak/>
+        <w:drawing>
+          <wp:inline distT="0" distB="0" distL="0" distR="0" wp14:anchorId="007F404C" wp14:editId="2CD24E78">
+            <wp:extent cx="2438740" cy="2467319"/>
+            <wp:effectExtent l="0" t="0" r="0" b="9525"/>
+            <wp:docPr id="5" name="Picture 5"/>
+            <wp:cNvGraphicFramePr>
+              <a:graphicFrameLocks xmlns:a="http://schemas.openxmlformats.org/drawingml/2006/main" noChangeAspect="1"/>
+            </wp:cNvGraphicFramePr>
+            <a:graphic xmlns:a="http://schemas.openxmlformats.org/drawingml/2006/main">
+              <a:graphicData uri="http://schemas.openxmlformats.org/drawingml/2006/picture">
+                <pic:pic xmlns:pic="http://schemas.openxmlformats.org/drawingml/2006/picture">
+                  <pic:nvPicPr>
+                    <pic:cNvPr id="5" name="Capture24.PNG"/>
+                    <pic:cNvPicPr/>
+                  </pic:nvPicPr>
+                  <pic:blipFill>
+                    <a:blip r:embed="rId9">
+                      <a:extLst>
+                        <a:ext uri="{28A0092B-C50C-407E-A947-70E740481C1C}">
+                          <a14:useLocalDpi xmlns:a14="http://schemas.microsoft.com/office/drawing/2010/main" val="0"/>
+                        </a:ext>
+                      </a:extLst>
+                    </a:blip>
+                    <a:stretch>
+                      <a:fillRect/>
+                    </a:stretch>
+                  </pic:blipFill>
+                  <pic:spPr>
+                    <a:xfrm>
+                      <a:off x="0" y="0"/>
+                      <a:ext cx="2438740" cy="2467319"/>
+                    </a:xfrm>
+                    <a:prstGeom prst="rect">
+                      <a:avLst/>
+                    </a:prstGeom>
+                  </pic:spPr>
+                </pic:pic>
+              </a:graphicData>
+            </a:graphic>
+          </wp:inline>
+        </w:drawing>
+      </w:r>
+    </w:p>
+    <w:p>
+      <w:pPr>
+        <w:pStyle w:val="ListParagraph"/>
+        <w:ind w:left="360"/>
+        <w:jc w:val="both"/>
+        <w:rPr>
+          <w:rFonts w:asciiTheme="minorBidi" w:hAnsiTheme="minorBidi"/>
+          <w:b/>
+          <w:bCs/>
+          <w:sz w:val="24"/>
+          <w:szCs w:val="24"/>
+        </w:rPr>
+      </w:pPr>
+      <w:r>
+        <w:rPr>
+          <w:rFonts w:asciiTheme="minorBidi" w:hAnsiTheme="minorBidi"/>
+          <w:b/>
+          <w:bCs/>
+          <w:noProof/>
+          <w:sz w:val="24"/>
+          <w:szCs w:val="24"/>
+        </w:rPr>
+        <w:drawing>
+          <wp:inline distT="0" distB="0" distL="0" distR="0" wp14:anchorId="1B19278A" wp14:editId="2F0EA539">
+            <wp:extent cx="3886742" cy="3057952"/>
+            <wp:effectExtent l="0" t="0" r="0" b="9525"/>
+            <wp:docPr id="6" name="Picture 6"/>
+            <wp:cNvGraphicFramePr>
+              <a:graphicFrameLocks xmlns:a="http://schemas.openxmlformats.org/drawingml/2006/main" noChangeAspect="1"/>
+            </wp:cNvGraphicFramePr>
+            <a:graphic xmlns:a="http://schemas.openxmlformats.org/drawingml/2006/main">
+              <a:graphicData uri="http://schemas.openxmlformats.org/drawingml/2006/picture">
+                <pic:pic xmlns:pic="http://schemas.openxmlformats.org/drawingml/2006/picture">
+                  <pic:nvPicPr>
+                    <pic:cNvPr id="6" name="Capture25.PNG"/>
+                    <pic:cNvPicPr/>
+                  </pic:nvPicPr>
+                  <pic:blipFill>
+                    <a:blip r:embed="rId10">
+                      <a:extLst>
+                        <a:ext uri="{28A0092B-C50C-407E-A947-70E740481C1C}">
+                          <a14:useLocalDpi xmlns:a14="http://schemas.microsoft.com/office/drawing/2010/main" val="0"/>
+                        </a:ext>
+                      </a:extLst>
+                    </a:blip>
+                    <a:stretch>
+                      <a:fillRect/>
+                    </a:stretch>
+                  </pic:blipFill>
+                  <pic:spPr>
+                    <a:xfrm>
+                      <a:off x="0" y="0"/>
+                      <a:ext cx="3886742" cy="3057952"/>
+                    </a:xfrm>
+                    <a:prstGeom prst="rect">
+                      <a:avLst/>
+                    </a:prstGeom>
+                  </pic:spPr>
+                </pic:pic>
+              </a:graphicData>
+            </a:graphic>
+          </wp:inline>
+        </w:drawing>
+      </w:r>
+    </w:p>
+    <w:p>
+      <w:pPr>
+        <w:pStyle w:val="ListParagraph"/>
+        <w:ind w:left="360"/>
+        <w:jc w:val="both"/>
+        <w:rPr>
+          <w:rFonts w:asciiTheme="minorBidi" w:hAnsiTheme="minorBidi"/>
+          <w:b/>
+          <w:bCs/>
+          <w:sz w:val="24"/>
+          <w:szCs w:val="24"/>
+        </w:rPr>
+      </w:pPr>
+      <w:r>
+        <w:rPr>
+          <w:rFonts w:asciiTheme="minorBidi" w:hAnsiTheme="minorBidi"/>
+          <w:b/>
+          <w:bCs/>
+          <w:noProof/>
+          <w:sz w:val="24"/>
+          <w:szCs w:val="24"/>
+        </w:rPr>
+        <w:drawing>
+          <wp:inline distT="0" distB="0" distL="0" distR="0" wp14:anchorId="5FE553DC" wp14:editId="7BCF0070">
+            <wp:extent cx="2534004" cy="2238687"/>
+            <wp:effectExtent l="0" t="0" r="0" b="0"/>
+            <wp:docPr id="7" name="Picture 7"/>
+            <wp:cNvGraphicFramePr>
+              <a:graphicFrameLocks xmlns:a="http://schemas.openxmlformats.org/drawingml/2006/main" noChangeAspect="1"/>
+            </wp:cNvGraphicFramePr>
+            <a:graphic xmlns:a="http://schemas.openxmlformats.org/drawingml/2006/main">
+              <a:graphicData uri="http://schemas.openxmlformats.org/drawingml/2006/picture">
+                <pic:pic xmlns:pic="http://schemas.openxmlformats.org/drawingml/2006/picture">
+                  <pic:nvPicPr>
+                    <pic:cNvPr id="7" name="Capture26.PNG"/>
+                    <pic:cNvPicPr/>
+                  </pic:nvPicPr>
+                  <pic:blipFill>
+                    <a:blip r:embed="rId11">
+                      <a:extLst>
+                        <a:ext uri="{28A0092B-C50C-407E-A947-70E740481C1C}">
+                          <a14:useLocalDpi xmlns:a14="http://schemas.microsoft.com/office/drawing/2010/main" val="0"/>
+                        </a:ext>
+                      </a:extLst>
+                    </a:blip>
+                    <a:stretch>
+                      <a:fillRect/>
+                    </a:stretch>
+                  </pic:blipFill>
+                  <pic:spPr>
+                    <a:xfrm>
+                      <a:off x="0" y="0"/>
+                      <a:ext cx="2534004" cy="2238687"/>
+                    </a:xfrm>
+                    <a:prstGeom prst="rect">
+                      <a:avLst/>
+                    </a:prstGeom>
+                  </pic:spPr>
+                </pic:pic>
+              </a:graphicData>
+            </a:graphic>
+          </wp:inline>
+        </w:drawing>
+      </w:r>
+    </w:p>
+    <w:p>
+      <w:pPr>
+        <w:pStyle w:val="ListParagraph"/>
+        <w:ind w:left="360"/>
+        <w:jc w:val="both"/>
+        <w:rPr>
+          <w:rFonts w:asciiTheme="minorBidi" w:hAnsiTheme="minorBidi"/>
+          <w:b/>
+          <w:bCs/>
+          <w:sz w:val="24"/>
+          <w:szCs w:val="24"/>
+        </w:rPr>
+      </w:pPr>
+      <w:r>
+        <w:rPr>
+          <w:rFonts w:asciiTheme="minorBidi" w:hAnsiTheme="minorBidi"/>
+          <w:b/>
+          <w:bCs/>
+          <w:noProof/>
+          <w:sz w:val="24"/>
+          <w:szCs w:val="24"/>
+        </w:rPr>
+        <w:lastRenderedPageBreak/>
+        <w:drawing>
+          <wp:inline distT="0" distB="0" distL="0" distR="0" wp14:anchorId="4F50C538" wp14:editId="68AACAFC">
+            <wp:extent cx="2943636" cy="1457528"/>
+            <wp:effectExtent l="0" t="0" r="9525" b="0"/>
+            <wp:docPr id="9" name="Picture 9"/>
+            <wp:cNvGraphicFramePr>
+              <a:graphicFrameLocks xmlns:a="http://schemas.openxmlformats.org/drawingml/2006/main" noChangeAspect="1"/>
+            </wp:cNvGraphicFramePr>
+            <a:graphic xmlns:a="http://schemas.openxmlformats.org/drawingml/2006/main">
+              <a:graphicData uri="http://schemas.openxmlformats.org/drawingml/2006/picture">
+                <pic:pic xmlns:pic="http://schemas.openxmlformats.org/drawingml/2006/picture">
+                  <pic:nvPicPr>
+                    <pic:cNvPr id="9" name="Capture27.PNG"/>
+                    <pic:cNvPicPr/>
+                  </pic:nvPicPr>
+                  <pic:blipFill>
+                    <a:blip r:embed="rId12">
+                      <a:extLst>
+                        <a:ext uri="{28A0092B-C50C-407E-A947-70E740481C1C}">
+                          <a14:useLocalDpi xmlns:a14="http://schemas.microsoft.com/office/drawing/2010/main" val="0"/>
+                        </a:ext>
+                      </a:extLst>
+                    </a:blip>
+                    <a:stretch>
+                      <a:fillRect/>
+                    </a:stretch>
+                  </pic:blipFill>
+                  <pic:spPr>
+                    <a:xfrm>
+                      <a:off x="0" y="0"/>
+                      <a:ext cx="2943636" cy="1457528"/>
+                    </a:xfrm>
+                    <a:prstGeom prst="rect">
+                      <a:avLst/>
+                    </a:prstGeom>
+                  </pic:spPr>
+                </pic:pic>
+              </a:graphicData>
+            </a:graphic>
+          </wp:inline>
+        </w:drawing>
+      </w:r>
+    </w:p>
+    <w:p>
+      <w:pPr>
+        <w:pStyle w:val="ListParagraph"/>
+        <w:ind w:left="360"/>
+        <w:jc w:val="both"/>
+        <w:rPr>
+          <w:rFonts w:asciiTheme="minorBidi" w:hAnsiTheme="minorBidi"/>
+          <w:b/>
+          <w:bCs/>
+          <w:sz w:val="24"/>
+          <w:szCs w:val="24"/>
+        </w:rPr>
+      </w:pPr>
+      <w:r>
+        <w:rPr>
+          <w:rFonts w:asciiTheme="minorBidi" w:hAnsiTheme="minorBidi"/>
+          <w:b/>
+          <w:bCs/>
+          <w:noProof/>
+          <w:sz w:val="24"/>
+          <w:szCs w:val="24"/>
+        </w:rPr>
+        <w:drawing>
+          <wp:inline distT="0" distB="0" distL="0" distR="0" wp14:anchorId="7B3A16FC" wp14:editId="7E90C1E5">
+            <wp:extent cx="1952898" cy="3581900"/>
+            <wp:effectExtent l="0" t="0" r="9525" b="0"/>
+            <wp:docPr id="10" name="Picture 10"/>
+            <wp:cNvGraphicFramePr>
+              <a:graphicFrameLocks xmlns:a="http://schemas.openxmlformats.org/drawingml/2006/main" noChangeAspect="1"/>
+            </wp:cNvGraphicFramePr>
+            <a:graphic xmlns:a="http://schemas.openxmlformats.org/drawingml/2006/main">
+              <a:graphicData uri="http://schemas.openxmlformats.org/drawingml/2006/picture">
+                <pic:pic xmlns:pic="http://schemas.openxmlformats.org/drawingml/2006/picture">
+                  <pic:nvPicPr>
+                    <pic:cNvPr id="10" name="Capture28.PNG"/>
+                    <pic:cNvPicPr/>
+                  </pic:nvPicPr>
+                  <pic:blipFill>
+                    <a:blip r:embed="rId13">
+                      <a:extLst>
+                        <a:ext uri="{28A0092B-C50C-407E-A947-70E740481C1C}">
+                          <a14:useLocalDpi xmlns:a14="http://schemas.microsoft.com/office/drawing/2010/main" val="0"/>
+                        </a:ext>
+                      </a:extLst>
+                    </a:blip>
+                    <a:stretch>
+                      <a:fillRect/>
+                    </a:stretch>
+                  </pic:blipFill>
+                  <pic:spPr>
+                    <a:xfrm>
+                      <a:off x="0" y="0"/>
+                      <a:ext cx="1952898" cy="3581900"/>
+                    </a:xfrm>
+                    <a:prstGeom prst="rect">
+                      <a:avLst/>
+                    </a:prstGeom>
+                  </pic:spPr>
+                </pic:pic>
+              </a:graphicData>
+            </a:graphic>
+          </wp:inline>
+        </w:drawing>
+      </w:r>
+    </w:p>
+    <w:p>
+      <w:pPr>
+        <w:pStyle w:val="ListParagraph"/>
+        <w:ind w:left="360"/>
+        <w:jc w:val="both"/>
+        <w:rPr>
+          <w:rFonts w:asciiTheme="minorBidi" w:hAnsiTheme="minorBidi"/>
+          <w:b/>
+          <w:bCs/>
+          <w:sz w:val="24"/>
+          <w:szCs w:val="24"/>
+        </w:rPr>
+      </w:pPr>
+      <w:r>
+        <w:rPr>
+          <w:rFonts w:asciiTheme="minorBidi" w:hAnsiTheme="minorBidi"/>
+          <w:b/>
+          <w:bCs/>
+          <w:noProof/>
+          <w:sz w:val="24"/>
+          <w:szCs w:val="24"/>
+        </w:rPr>
+        <w:drawing>
+          <wp:inline distT="0" distB="0" distL="0" distR="0" wp14:anchorId="126B743E" wp14:editId="3F57205A">
+            <wp:extent cx="2981741" cy="1495634"/>
+            <wp:effectExtent l="0" t="0" r="0" b="9525"/>
+            <wp:docPr id="11" name="Picture 11"/>
+            <wp:cNvGraphicFramePr>
+              <a:graphicFrameLocks xmlns:a="http://schemas.openxmlformats.org/drawingml/2006/main" noChangeAspect="1"/>
+            </wp:cNvGraphicFramePr>
+            <a:graphic xmlns:a="http://schemas.openxmlformats.org/drawingml/2006/main">
+              <a:graphicData uri="http://schemas.openxmlformats.org/drawingml/2006/picture">
+                <pic:pic xmlns:pic="http://schemas.openxmlformats.org/drawingml/2006/picture">
+                  <pic:nvPicPr>
+                    <pic:cNvPr id="11" name="Capture29.PNG"/>
+                    <pic:cNvPicPr/>
+                  </pic:nvPicPr>
+                  <pic:blipFill>
+                    <a:blip r:embed="rId14">
+                      <a:extLst>
+                        <a:ext uri="{28A0092B-C50C-407E-A947-70E740481C1C}">
+                          <a14:useLocalDpi xmlns:a14="http://schemas.microsoft.com/office/drawing/2010/main" val="0"/>
+                        </a:ext>
+                      </a:extLst>
+                    </a:blip>
+                    <a:stretch>
+                      <a:fillRect/>
+                    </a:stretch>
+                  </pic:blipFill>
+                  <pic:spPr>
+                    <a:xfrm>
+                      <a:off x="0" y="0"/>
+                      <a:ext cx="2981741" cy="1495634"/>
+                    </a:xfrm>
+                    <a:prstGeom prst="rect">
+                      <a:avLst/>
+                    </a:prstGeom>
+                  </pic:spPr>
+                </pic:pic>
+              </a:graphicData>
+            </a:graphic>
+          </wp:inline>
+        </w:drawing>
+      </w:r>
+    </w:p>
+    <w:p>
+      <w:pPr>
+        <w:pStyle w:val="ListParagraph"/>
+        <w:ind w:left="360"/>
+        <w:jc w:val="both"/>
+        <w:rPr>
+          <w:rFonts w:asciiTheme="minorBidi" w:hAnsiTheme="minorBidi"/>
+          <w:b/>
+          <w:bCs/>
+          <w:sz w:val="24"/>
+          <w:szCs w:val="24"/>
+        </w:rPr>
+      </w:pPr>
+      <w:r>
+        <w:rPr>
+          <w:rFonts w:asciiTheme="minorBidi" w:hAnsiTheme="minorBidi"/>
+          <w:b/>
+          <w:bCs/>
+          <w:noProof/>
+          <w:sz w:val="24"/>
+          <w:szCs w:val="24"/>
+        </w:rPr>
+        <w:lastRenderedPageBreak/>
+        <w:drawing>
+          <wp:inline distT="0" distB="0" distL="0" distR="0" wp14:anchorId="0C80EE85" wp14:editId="494B2547">
+            <wp:extent cx="2591162" cy="3572374"/>
+            <wp:effectExtent l="0" t="0" r="0" b="9525"/>
+            <wp:docPr id="12" name="Picture 12"/>
+            <wp:cNvGraphicFramePr>
+              <a:graphicFrameLocks xmlns:a="http://schemas.openxmlformats.org/drawingml/2006/main" noChangeAspect="1"/>
+            </wp:cNvGraphicFramePr>
+            <a:graphic xmlns:a="http://schemas.openxmlformats.org/drawingml/2006/main">
+              <a:graphicData uri="http://schemas.openxmlformats.org/drawingml/2006/picture">
+                <pic:pic xmlns:pic="http://schemas.openxmlformats.org/drawingml/2006/picture">
+                  <pic:nvPicPr>
+                    <pic:cNvPr id="12" name="Capture30.PNG"/>
+                    <pic:cNvPicPr/>
+                  </pic:nvPicPr>
+                  <pic:blipFill>
+                    <a:blip r:embed="rId15">
+                      <a:extLst>
+                        <a:ext uri="{28A0092B-C50C-407E-A947-70E740481C1C}">
+                          <a14:useLocalDpi xmlns:a14="http://schemas.microsoft.com/office/drawing/2010/main" val="0"/>
+                        </a:ext>
+                      </a:extLst>
+                    </a:blip>
+                    <a:stretch>
+                      <a:fillRect/>
+                    </a:stretch>
+                  </pic:blipFill>
+                  <pic:spPr>
+                    <a:xfrm>
+                      <a:off x="0" y="0"/>
+                      <a:ext cx="2591162" cy="3572374"/>
+                    </a:xfrm>
+                    <a:prstGeom prst="rect">
+                      <a:avLst/>
+                    </a:prstGeom>
+                  </pic:spPr>
+                </pic:pic>
+              </a:graphicData>
+            </a:graphic>
+          </wp:inline>
+        </w:drawing>
+      </w:r>
+    </w:p>
+    <w:p>
+      <w:pPr>
+        <w:pStyle w:val="ListParagraph"/>
+        <w:ind w:left="360"/>
+        <w:jc w:val="both"/>
+        <w:rPr>
+          <w:rFonts w:asciiTheme="minorBidi" w:hAnsiTheme="minorBidi"/>
+          <w:b/>
+          <w:bCs/>
+          <w:sz w:val="24"/>
+          <w:szCs w:val="24"/>
+        </w:rPr>
+      </w:pPr>
+      <w:r>
+        <w:rPr>
+          <w:rFonts w:asciiTheme="minorBidi" w:hAnsiTheme="minorBidi"/>
+          <w:b/>
+          <w:bCs/>
+          <w:noProof/>
+          <w:sz w:val="24"/>
+          <w:szCs w:val="24"/>
+        </w:rPr>
+        <w:drawing>
+          <wp:inline distT="0" distB="0" distL="0" distR="0" wp14:anchorId="62E20123" wp14:editId="13528E95">
+            <wp:extent cx="2705478" cy="3839111"/>
+            <wp:effectExtent l="0" t="0" r="0" b="9525"/>
+            <wp:docPr id="13" name="Picture 13"/>
+            <wp:cNvGraphicFramePr>
+              <a:graphicFrameLocks xmlns:a="http://schemas.openxmlformats.org/drawingml/2006/main" noChangeAspect="1"/>
+            </wp:cNvGraphicFramePr>
+            <a:graphic xmlns:a="http://schemas.openxmlformats.org/drawingml/2006/main">
+              <a:graphicData uri="http://schemas.openxmlformats.org/drawingml/2006/picture">
+                <pic:pic xmlns:pic="http://schemas.openxmlformats.org/drawingml/2006/picture">
+                  <pic:nvPicPr>
+                    <pic:cNvPr id="13" name="Capture31.PNG"/>
+                    <pic:cNvPicPr/>
+                  </pic:nvPicPr>
+                  <pic:blipFill>
+                    <a:blip r:embed="rId16">
+                      <a:extLst>
+                        <a:ext uri="{28A0092B-C50C-407E-A947-70E740481C1C}">
+                          <a14:useLocalDpi xmlns:a14="http://schemas.microsoft.com/office/drawing/2010/main" val="0"/>
+                        </a:ext>
+                      </a:extLst>
+                    </a:blip>
+                    <a:stretch>
+                      <a:fillRect/>
+                    </a:stretch>
+                  </pic:blipFill>
+                  <pic:spPr>
+                    <a:xfrm>
+                      <a:off x="0" y="0"/>
+                      <a:ext cx="2705478" cy="3839111"/>
+                    </a:xfrm>
+                    <a:prstGeom prst="rect">
+                      <a:avLst/>
+                    </a:prstGeom>
+                  </pic:spPr>
+                </pic:pic>
+              </a:graphicData>
+            </a:graphic>
+          </wp:inline>
+        </w:drawing>
+      </w:r>
+    </w:p>
+    <w:p>
+      <w:pPr>
+        <w:pStyle w:val="ListParagraph"/>
+        <w:ind w:left="360"/>
+        <w:jc w:val="both"/>
+        <w:rPr>
+          <w:rFonts w:asciiTheme="minorBidi" w:hAnsiTheme="minorBidi"/>
+          <w:b/>
+          <w:bCs/>
+          <w:sz w:val="24"/>
+          <w:szCs w:val="24"/>
+        </w:rPr>
+      </w:pPr>
+      <w:r>
+        <w:rPr>
+          <w:rFonts w:asciiTheme="minorBidi" w:hAnsiTheme="minorBidi"/>
+          <w:b/>
+          <w:bCs/>
+          <w:noProof/>
+          <w:sz w:val="24"/>
+          <w:szCs w:val="24"/>
+        </w:rPr>
+        <w:lastRenderedPageBreak/>
+        <w:drawing>
+          <wp:inline distT="0" distB="0" distL="0" distR="0" wp14:anchorId="6134AF10" wp14:editId="3D2CD6D9">
+            <wp:extent cx="2362530" cy="3286584"/>
+            <wp:effectExtent l="0" t="0" r="0" b="9525"/>
+            <wp:docPr id="14" name="Picture 14"/>
+            <wp:cNvGraphicFramePr>
+              <a:graphicFrameLocks xmlns:a="http://schemas.openxmlformats.org/drawingml/2006/main" noChangeAspect="1"/>
+            </wp:cNvGraphicFramePr>
+            <a:graphic xmlns:a="http://schemas.openxmlformats.org/drawingml/2006/main">
+              <a:graphicData uri="http://schemas.openxmlformats.org/drawingml/2006/picture">
+                <pic:pic xmlns:pic="http://schemas.openxmlformats.org/drawingml/2006/picture">
+                  <pic:nvPicPr>
+                    <pic:cNvPr id="14" name="Capture32.PNG"/>
+                    <pic:cNvPicPr/>
+                  </pic:nvPicPr>
+                  <pic:blipFill>
+                    <a:blip r:embed="rId17">
+                      <a:extLst>
+                        <a:ext uri="{28A0092B-C50C-407E-A947-70E740481C1C}">
+                          <a14:useLocalDpi xmlns:a14="http://schemas.microsoft.com/office/drawing/2010/main" val="0"/>
+                        </a:ext>
+                      </a:extLst>
+                    </a:blip>
+                    <a:stretch>
+                      <a:fillRect/>
+                    </a:stretch>
+                  </pic:blipFill>
+                  <pic:spPr>
+                    <a:xfrm>
+                      <a:off x="0" y="0"/>
+                      <a:ext cx="2362530" cy="3286584"/>
+                    </a:xfrm>
+                    <a:prstGeom prst="rect">
+                      <a:avLst/>
+                    </a:prstGeom>
+                  </pic:spPr>
+                </pic:pic>
+              </a:graphicData>
+            </a:graphic>
+          </wp:inline>
+        </w:drawing>
+      </w:r>
+    </w:p>
+    <w:p>
+      <w:pPr>
+        <w:pStyle w:val="ListParagraph"/>
+        <w:ind w:left="360"/>
+        <w:jc w:val="both"/>
+        <w:rPr>
+          <w:rFonts w:asciiTheme="minorBidi" w:hAnsiTheme="minorBidi"/>
+          <w:b/>
+          <w:bCs/>
+          <w:sz w:val="24"/>
+          <w:szCs w:val="24"/>
+        </w:rPr>
+      </w:pPr>
+    </w:p>
+    <w:p>
+      <w:pPr>
+        <w:pStyle w:val="ListParagraph"/>
+        <w:ind w:left="360"/>
+        <w:jc w:val="both"/>
+        <w:rPr>
+          <w:rFonts w:asciiTheme="minorBidi" w:hAnsiTheme="minorBidi"/>
+          <w:b/>
+          <w:bCs/>
+          <w:sz w:val="24"/>
+          <w:szCs w:val="24"/>
+        </w:rPr>
+      </w:pPr>
+    </w:p>
+    <w:p>
+      <w:pPr>
+        <w:pStyle w:val="ListParagraph"/>
+        <w:ind w:left="360"/>
+        <w:jc w:val="both"/>
+        <w:rPr>
+          <w:rFonts w:asciiTheme="minorBidi" w:hAnsiTheme="minorBidi"/>
+          <w:b/>
+          <w:bCs/>
+          <w:sz w:val="24"/>
+          <w:szCs w:val="24"/>
+        </w:rPr>
+      </w:pPr>
+      <w:bookmarkStart w:id="0" w:name="_GoBack"/>
+      <w:bookmarkEnd w:id="0"/>
     </w:p>
     <w:sectPr>
       <w:pgSz w:w="12240" w:h="15840"/>

</xml_diff>